<commit_message>
regrouped some of the arguments
</commit_message>
<xml_diff>
--- a/Proper Essay.docx
+++ b/Proper Essay.docx
@@ -59,9 +59,9 @@
       <w:r>
         <w:t xml:space="preserve"> </w:t>
       </w:r>
-    </w:p>
-    <w:p/>
-    <w:p>
+      <w:r>
+        <w:t xml:space="preserve"> </w:t>
+      </w:r>
       <w:r>
         <w:rPr>
           <w:b/>
@@ -71,9 +71,9 @@
       <w:r>
         <w:t xml:space="preserve"> have been conceptualized as associative networks connecting situation cues with basic affective reactions and implicit behavioral tendencies. Implicit motives are related to unconscious needs (Maslow, 1943) and basic and organismic needs (Deci &amp; Ryan 2000). Implicit motives are not consciously accessible, but they lead to affective preferences (McClelland 1985), but they lead to spontaneous, expressive and often pleasurable behavior (McClelland et al, 1989). </w:t>
       </w:r>
-    </w:p>
-    <w:p/>
-    <w:p>
+      <w:r>
+        <w:t xml:space="preserve"> </w:t>
+      </w:r>
       <w:r>
         <w:rPr>
           <w:b/>
@@ -103,342 +103,364 @@
       </w:r>
       <w:r>
         <w:t>acheivers</w:t>
+      </w:r>
+      <w:r>
+        <w:t>.</w:t>
+      </w:r>
+      <w:r>
+        <w:t xml:space="preserve"> </w:t>
+      </w:r>
+      <w:r>
+        <w:t>Explicit motives are influential in determining cognitive choices- choosing a specific task (Spangler, 1992).</w:t>
+      </w:r>
+      <w:r>
+        <w:t xml:space="preserve"> </w:t>
+      </w:r>
+      <w:r>
+        <w:t xml:space="preserve">Combining </w:t>
+      </w:r>
+      <w:r>
+        <w:rPr>
+          <w:b/>
+        </w:rPr>
+        <w:t xml:space="preserve">explicit motives </w:t>
+      </w:r>
+      <w:r>
+        <w:t xml:space="preserve">and </w:t>
+      </w:r>
+      <w:r>
+        <w:rPr>
+          <w:b/>
+        </w:rPr>
+        <w:t xml:space="preserve">perceived abilities </w:t>
+      </w:r>
+      <w:r>
+        <w:t xml:space="preserve">leads to the formation </w:t>
+      </w:r>
+      <w:r>
+        <w:t xml:space="preserve">of </w:t>
+      </w:r>
+      <w:r>
+        <w:rPr>
+          <w:i/>
+          <w:u w:val="single"/>
+        </w:rPr>
+        <w:t xml:space="preserve">intentions </w:t>
+      </w:r>
+      <w:r>
+        <w:t>(Gollwitzer, 1993;</w:t>
+      </w:r>
+      <w:r>
+        <w:t xml:space="preserve"> Tubbs&amp;Ekerberg, 1991), which are known to have motivational significance</w:t>
+      </w:r>
+      <w:r>
+        <w:t xml:space="preserve"> (Latham&amp;Locke</w:t>
+      </w:r>
+      <w:r>
+        <w:t>,</w:t>
+      </w:r>
+      <w:r>
+        <w:t xml:space="preserve"> 1991).</w:t>
+      </w:r>
+      <w:r>
+        <w:t xml:space="preserve"> </w:t>
+      </w:r>
+      <w:r>
+        <w:t xml:space="preserve">White introduced the concept of competence: “an organism’s capacity to interact efficiently with its environment”(1959), but more recent approaches focus on perceived abilities rather than actual abilities (Ajzen, 1991, Wright et al, 1995). </w:t>
+      </w:r>
+      <w:r>
+        <w:rPr>
+          <w:b/>
+        </w:rPr>
+        <w:t>Perce</w:t>
+      </w:r>
+      <w:r>
+        <w:rPr>
+          <w:b/>
+        </w:rPr>
+        <w:t xml:space="preserve">ived ability </w:t>
+      </w:r>
+      <w:r>
+        <w:t>is the amount of control a person can exert over the environment.</w:t>
+      </w:r>
+      <w:r>
+        <w:t xml:space="preserve"> </w:t>
+      </w:r>
+      <w:r>
+        <w:rPr>
+          <w:b/>
+        </w:rPr>
+        <w:t xml:space="preserve">Problem solving </w:t>
+      </w:r>
+      <w:r>
+        <w:t xml:space="preserve">compensates for insufficient abilities and overcomes environmental (extrapersonal) difficulties, whereas </w:t>
+      </w:r>
+      <w:r>
+        <w:rPr>
+          <w:b/>
+        </w:rPr>
+        <w:t>volition</w:t>
+      </w:r>
+      <w:r>
+        <w:t xml:space="preserve"> compensates for insufficient motivational support and resolves intrapersonal conflicts from competing behavioral impulses originating in implicit/explicit motive discrepancies (Sokolowski, 1993; Muraven &amp; Baumeister 2000).</w:t>
+      </w:r>
+      <w:r>
+        <w:t xml:space="preserve"> When a task requires both problem solving and volition, the chances of someone completing that specific task decrease significantly because of the limitations of attentional </w:t>
+      </w:r>
+      <w:r>
+        <w:t>capacity.</w:t>
       </w:r>
       <w:bookmarkStart w:id="0" w:name="_GoBack"/>
       <w:bookmarkEnd w:id="0"/>
-      <w:r>
-        <w:t>.</w:t>
-      </w:r>
-      <w:r>
-        <w:t xml:space="preserve"> </w:t>
-      </w:r>
-      <w:r>
-        <w:t>Explicit motives are influential in determining cognitive choices- choosing a specific task (Spangler, 1992).</w:t>
-      </w:r>
-      <w:r>
-        <w:t xml:space="preserve"> </w:t>
-      </w:r>
-      <w:r>
-        <w:t xml:space="preserve">Combining </w:t>
-      </w:r>
-      <w:r>
-        <w:rPr>
-          <w:b/>
-        </w:rPr>
-        <w:t xml:space="preserve">explicit motives </w:t>
-      </w:r>
-      <w:r>
-        <w:t xml:space="preserve">and </w:t>
-      </w:r>
-      <w:r>
-        <w:rPr>
-          <w:b/>
-        </w:rPr>
-        <w:t xml:space="preserve">perceived abilities </w:t>
-      </w:r>
-      <w:r>
-        <w:t xml:space="preserve">leads to the formation </w:t>
-      </w:r>
-      <w:r>
-        <w:t xml:space="preserve">of </w:t>
-      </w:r>
-      <w:r>
-        <w:rPr>
-          <w:i/>
-          <w:u w:val="single"/>
-        </w:rPr>
-        <w:t xml:space="preserve">intentions </w:t>
-      </w:r>
-      <w:r>
-        <w:t>(Gollwitzer, 1993;</w:t>
-      </w:r>
-      <w:r>
-        <w:t xml:space="preserve"> Tubbs&amp;Ekerberg, 1991), which are known to have motivational significance</w:t>
-      </w:r>
-      <w:r>
-        <w:t xml:space="preserve"> (Latham&amp;Locke</w:t>
-      </w:r>
-      <w:r>
-        <w:t>,</w:t>
-      </w:r>
-      <w:r>
-        <w:t xml:space="preserve"> 1991).</w:t>
-      </w:r>
-      <w:r>
-        <w:t xml:space="preserve"> </w:t>
-      </w:r>
-    </w:p>
-    <w:p/>
-    <w:p>
-      <w:r>
-        <w:rPr>
-          <w:b/>
-        </w:rPr>
-        <w:t xml:space="preserve">Problem solving </w:t>
-      </w:r>
-      <w:r>
-        <w:t>compensates for insufficient abilities and overcomes environmental (extrapersonal) difficulties, whereas volition compensates for insufficient motivational support and resolves intrapersonal conflicts from competing behavioral impulses originating in implicit/explicit motive discrepancies (Sokolowski, 1993; Muraven &amp; Baumeister 2000).</w:t>
-      </w:r>
-    </w:p>
-    <w:p/>
-    <w:p/>
-    <w:p>
-      <w:r>
-        <w:t>Most people think goal attainment should lead to satisfaction and w</w:t>
-      </w:r>
-      <w:r>
-        <w:t>ell-being (Locke&amp;Latham 1990), h</w:t>
-      </w:r>
-      <w:r>
-        <w:t xml:space="preserve">owever Brunstein et al. (1998) showed that goal attainment only leads to well-being if goals are congruent with a person’s </w:t>
-      </w:r>
-      <w:r>
-        <w:rPr>
-          <w:b/>
-        </w:rPr>
-        <w:t xml:space="preserve">implicit </w:t>
-      </w:r>
-      <w:r>
-        <w:rPr>
-          <w:b/>
-        </w:rPr>
-        <w:t>motives</w:t>
-      </w:r>
-      <w:r>
-        <w:t>, and a goal that is incongruent with those needs will decrease well-being.</w:t>
-      </w:r>
-      <w:r>
-        <w:t xml:space="preserve"> This is an important reason for managers to get to know their staff and understand their inner motives, so that the tasks that the person has to achieve are more likely to complain with their motives so </w:t>
-      </w:r>
-      <w:r>
-        <w:t>chance of success is increased.</w:t>
-      </w:r>
-      <w:r>
-        <w:t xml:space="preserve"> Also taking into account the </w:t>
-      </w:r>
-      <w:r>
-        <w:rPr>
-          <w:b/>
-          <w:i/>
-          <w:u w:val="single"/>
-        </w:rPr>
-        <w:t>Goal Se</w:t>
-      </w:r>
-      <w:r>
-        <w:rPr>
-          <w:b/>
-          <w:i/>
-          <w:u w:val="single"/>
-        </w:rPr>
-        <w:t xml:space="preserve">tting Theory </w:t>
-      </w:r>
-      <w:r>
-        <w:t>(E.A. Locke&amp;Latham,</w:t>
-      </w:r>
-      <w:r>
-        <w:t xml:space="preserve"> 1990;</w:t>
-      </w:r>
-      <w:r>
-        <w:t>2002)</w:t>
-      </w:r>
-      <w:r>
-        <w:t xml:space="preserve"> managers have to be sure that the goals are clear and they are understood by everyone.</w:t>
-      </w:r>
-      <w:r>
-        <w:t xml:space="preserve"> </w:t>
-      </w:r>
-    </w:p>
-    <w:p>
-      <w:r>
-        <w:t xml:space="preserve">It is also important to notice that </w:t>
-      </w:r>
-      <w:r>
-        <w:rPr>
-          <w:b/>
-        </w:rPr>
-        <w:t xml:space="preserve">easy goals </w:t>
-      </w:r>
-      <w:r>
-        <w:t xml:space="preserve">are unlikely to motivate the employee, while </w:t>
-      </w:r>
-      <w:r>
-        <w:rPr>
-          <w:b/>
-        </w:rPr>
-        <w:t>difficult goals</w:t>
-      </w:r>
-      <w:r>
-        <w:t xml:space="preserve"> </w:t>
-      </w:r>
-      <w:r>
-        <w:t>(Mulling, 2007) are more likely to be tackled and end up being solved.</w:t>
-      </w:r>
-      <w:r>
-        <w:t xml:space="preserve"> However, it proves that the best </w:t>
-      </w:r>
-      <w:r>
-        <w:t>types of goals are</w:t>
-      </w:r>
-      <w:r>
-        <w:t xml:space="preserve"> </w:t>
-      </w:r>
-      <w:r>
-        <w:rPr>
-          <w:b/>
-        </w:rPr>
-        <w:t>“stretch goals”</w:t>
-      </w:r>
-      <w:r>
-        <w:t xml:space="preserve"> (Gratton, 2000:135)</w:t>
-      </w:r>
-      <w:r>
-        <w:t xml:space="preserve">, </w:t>
-      </w:r>
-      <w:r>
-        <w:t>which are not SMART, since we are unable to predict the outcome that might be achieved</w:t>
-      </w:r>
-      <w:r>
-        <w:t>, but they can be directional (</w:t>
-      </w:r>
-      <w:r>
-        <w:t>‘improving’ or ‘</w:t>
-      </w:r>
-      <w:r>
-        <w:t>maximizing</w:t>
-      </w:r>
-      <w:r>
-        <w:t>’).</w:t>
-      </w:r>
-      <w:r>
-        <w:t xml:space="preserve"> It is important to note that stretch goals are based entirely on the person</w:t>
-      </w:r>
-      <w:r>
-        <w:t>’</w:t>
-      </w:r>
-      <w:r>
-        <w:t>s ability to attain the goal</w:t>
-      </w:r>
-      <w:r>
-        <w:t>, by creating a psychological priming effect in which the rewards are influenced by the person’</w:t>
-      </w:r>
-      <w:r>
-        <w:t xml:space="preserve">s thoughts. </w:t>
-      </w:r>
-      <w:r>
-        <w:t xml:space="preserve"> All these findings stand in line with McClelland’s </w:t>
-      </w:r>
-      <w:r>
-        <w:rPr>
-          <w:b/>
-          <w:i/>
-          <w:u w:val="single"/>
-        </w:rPr>
-        <w:t>Theory of Needs</w:t>
-      </w:r>
-      <w:r>
-        <w:t xml:space="preserve"> </w:t>
-      </w:r>
-      <w:r>
-        <w:t xml:space="preserve">McClelland(1974,1986)  </w:t>
-      </w:r>
-      <w:r>
-        <w:t xml:space="preserve">– in particular the need for achievement. </w:t>
-      </w:r>
-      <w:r>
-        <w:rPr>
-          <w:b/>
-        </w:rPr>
-        <w:t>High achievers</w:t>
-      </w:r>
-      <w:r>
-        <w:t xml:space="preserve"> perform at their best when the task has a 0.5, but they dislike winning too easily since that provides no challenge to their skills. As well, they rarely take on tasks that have a low chance of success because they get no satisfaction from success that comes by pure chance.</w:t>
-      </w:r>
-      <w:r>
-        <w:t xml:space="preserve"> So we can conclude that goals need to </w:t>
-      </w:r>
-      <w:r>
-        <w:t>in line with one’s inner motives and prove to be challenging enough for them.</w:t>
-      </w:r>
     </w:p>
     <w:p/>
     <w:p/>
     <w:p/>
     <w:p/>
-    <w:p/>
     <w:p>
       <w:r>
-        <w:t xml:space="preserve">When both </w:t>
-      </w:r>
-      <w:r>
-        <w:rPr>
-          <w:b/>
-        </w:rPr>
-        <w:t>problem solving</w:t>
-      </w:r>
-      <w:r>
-        <w:t xml:space="preserve"> and </w:t>
-      </w:r>
-      <w:r>
-        <w:rPr>
-          <w:b/>
-        </w:rPr>
-        <w:t>volition</w:t>
-      </w:r>
-      <w:r>
-        <w:t xml:space="preserve"> are required</w:t>
+        <w:t>Most people think goal attainment should lead to satisfaction and w</w:t>
+      </w:r>
+      <w:r>
+        <w:t>ell-being (Locke&amp;Latham 1990), h</w:t>
+      </w:r>
+      <w:r>
+        <w:t xml:space="preserve">owever Brunstein et al. (1998) showed that goal attainment only leads to well-being if goals are congruent with a person’s </w:t>
+      </w:r>
+      <w:r>
+        <w:rPr>
+          <w:b/>
+        </w:rPr>
+        <w:t xml:space="preserve">implicit </w:t>
+      </w:r>
+      <w:r>
+        <w:rPr>
+          <w:b/>
+        </w:rPr>
+        <w:t>motives</w:t>
+      </w:r>
+      <w:r>
+        <w:t>, and a goal that is incongruent with those needs will decrease well-being.</w:t>
+      </w:r>
+      <w:r>
+        <w:t xml:space="preserve"> This is an important reason for managers to get to know their staff and understand their inner motives, so that the tasks that the person has to achieve are more likely to complain with their motives so </w:t>
+      </w:r>
+      <w:r>
+        <w:t>chance of success is increased.</w:t>
+      </w:r>
+      <w:r>
+        <w:t xml:space="preserve"> Also taking into account the </w:t>
+      </w:r>
+      <w:r>
+        <w:rPr>
+          <w:b/>
+          <w:i/>
+          <w:u w:val="single"/>
+        </w:rPr>
+        <w:t>Goal Se</w:t>
+      </w:r>
+      <w:r>
+        <w:rPr>
+          <w:b/>
+          <w:i/>
+          <w:u w:val="single"/>
+        </w:rPr>
+        <w:t xml:space="preserve">tting Theory </w:t>
+      </w:r>
+      <w:r>
+        <w:t>(E.A. Locke&amp;Latham,</w:t>
+      </w:r>
+      <w:r>
+        <w:t xml:space="preserve"> 1990;</w:t>
+      </w:r>
+      <w:r>
+        <w:t xml:space="preserve"> </w:t>
+      </w:r>
+      <w:r>
+        <w:t>2002)</w:t>
+      </w:r>
+      <w:r>
+        <w:t xml:space="preserve"> managers have to be sure that the goals are clear and </w:t>
+      </w:r>
+      <w:r>
+        <w:t>everyone understands them</w:t>
+      </w:r>
+      <w:r>
+        <w:t>.</w:t>
+      </w:r>
+      <w:r>
+        <w:t xml:space="preserve"> </w:t>
+      </w:r>
+    </w:p>
+    <w:p>
+      <w:r>
+        <w:t xml:space="preserve">It is also important to notice that </w:t>
+      </w:r>
+      <w:r>
+        <w:rPr>
+          <w:b/>
+        </w:rPr>
+        <w:t xml:space="preserve">easy goals </w:t>
+      </w:r>
+      <w:r>
+        <w:t xml:space="preserve">are unlikely to motivate the employee, while </w:t>
+      </w:r>
+      <w:r>
+        <w:rPr>
+          <w:b/>
+        </w:rPr>
+        <w:t>difficult goals</w:t>
+      </w:r>
+      <w:r>
+        <w:t xml:space="preserve"> </w:t>
+      </w:r>
+      <w:r>
+        <w:t>(Mulling, 2007) are more likely to be tackled and end up being solved.</w:t>
+      </w:r>
+      <w:r>
+        <w:t xml:space="preserve"> However, it proves that the best </w:t>
+      </w:r>
+      <w:r>
+        <w:t>types of goals are</w:t>
+      </w:r>
+      <w:r>
+        <w:t xml:space="preserve"> </w:t>
+      </w:r>
+      <w:r>
+        <w:rPr>
+          <w:b/>
+        </w:rPr>
+        <w:t>“stretch goals”</w:t>
+      </w:r>
+      <w:r>
+        <w:t xml:space="preserve"> (Gratton, 2000:135)</w:t>
+      </w:r>
+      <w:r>
+        <w:t xml:space="preserve">, </w:t>
+      </w:r>
+      <w:r>
+        <w:t xml:space="preserve">which are not SMART, since we are unable to predict the outcome that </w:t>
+      </w:r>
+      <w:r>
+        <w:lastRenderedPageBreak/>
+        <w:t>might be achieved</w:t>
+      </w:r>
+      <w:r>
+        <w:t>, but they can be directional (</w:t>
+      </w:r>
+      <w:r>
+        <w:t>‘improving’ or ‘</w:t>
+      </w:r>
+      <w:r>
+        <w:t>maximizing</w:t>
+      </w:r>
+      <w:r>
+        <w:t>’).</w:t>
+      </w:r>
+      <w:r>
+        <w:t xml:space="preserve"> It is important to note that stretch goals are based entirely on the person</w:t>
+      </w:r>
+      <w:r>
+        <w:t>’</w:t>
+      </w:r>
+      <w:r>
+        <w:t>s ability to attain the goal</w:t>
+      </w:r>
+      <w:r>
+        <w:t>, by creating a psychological priming effect in which the rewards are influenced by the person’</w:t>
+      </w:r>
+      <w:r>
+        <w:t xml:space="preserve">s thoughts. </w:t>
+      </w:r>
+      <w:r>
+        <w:t xml:space="preserve"> All these findings stand in line with McClelland’s </w:t>
+      </w:r>
+      <w:r>
+        <w:rPr>
+          <w:b/>
+          <w:i/>
+          <w:u w:val="single"/>
+        </w:rPr>
+        <w:t>Theory of Needs</w:t>
+      </w:r>
+      <w:r>
+        <w:t xml:space="preserve"> </w:t>
+      </w:r>
+      <w:r>
+        <w:t xml:space="preserve">McClelland(1974,1986)  </w:t>
+      </w:r>
+      <w:r>
+        <w:t xml:space="preserve">– in particular the need for achievement. </w:t>
+      </w:r>
+      <w:r>
+        <w:rPr>
+          <w:b/>
+        </w:rPr>
+        <w:t>High achievers</w:t>
+      </w:r>
+      <w:r>
+        <w:t xml:space="preserve"> perform at th</w:t>
+      </w:r>
+      <w:r>
+        <w:t>eir best when their chance of achieving the task is equal to the chance of them failing it. T</w:t>
+      </w:r>
+      <w:r>
+        <w:t>hey dislike winning too easily since that provid</w:t>
+      </w:r>
+      <w:r>
+        <w:t>es no challenge to their skills.</w:t>
+      </w:r>
+      <w:r>
+        <w:t xml:space="preserve"> </w:t>
+      </w:r>
+      <w:r>
+        <w:t>Also</w:t>
+      </w:r>
+      <w:r>
+        <w:t>, they rarely take on tasks that have a low chance of success</w:t>
       </w:r>
       <w:r>
         <w:t>,</w:t>
       </w:r>
       <w:r>
-        <w:t xml:space="preserve"> the chanc</w:t>
-      </w:r>
-      <w:r>
-        <w:t xml:space="preserve">es of accomplishment decreases because of the limitations of </w:t>
-      </w:r>
-      <w:r>
-        <w:t>attentional</w:t>
-      </w:r>
-      <w:r>
-        <w:t xml:space="preserve"> </w:t>
-      </w:r>
-      <w:r>
-        <w:t>capacity.</w:t>
-      </w:r>
-      <w:r>
-        <w:t xml:space="preserve"> Therefore, we need to make sure that people are faced with tasks that only require them to use one of the two, so they have a chance of completing it. </w:t>
-      </w:r>
-      <w:r>
-        <w:t>Successful performance generally leads the person to believe that similar behavior will be successful as well (Bandura, 1977)</w:t>
-      </w:r>
-      <w:r>
-        <w:t>, and also following occurrences of the behavior will require less volition and it will come with the perception of ease of performing (Ajzen, 1991).</w:t>
-      </w:r>
-      <w:r>
-        <w:t xml:space="preserve">  Thus, if a manager is able to increase the difficulty of a task gradually, it will also increase the likelihood of completion, since the employee will already have completed similar tasks, and will strongly believe in his or her power of achieving the given goal.</w:t>
+        <w:t xml:space="preserve"> because they get no satisfaction from success that comes by pure chance.</w:t>
+      </w:r>
+      <w:r>
+        <w:t xml:space="preserve"> </w:t>
+      </w:r>
+      <w:r>
+        <w:t xml:space="preserve">Another important aspect when it comes to goals is to remember that </w:t>
+      </w:r>
+      <w:r>
+        <w:rPr>
+          <w:b/>
+        </w:rPr>
+        <w:t xml:space="preserve">successful performance </w:t>
+      </w:r>
+      <w:r>
+        <w:t xml:space="preserve">leads the person to believe that similar actions will be successful as well (Bandura, 1977). As well as that, following occurrences of the activity will come with the perception of ease of performing as well as requiring less volition (Azjen, 1991). </w:t>
       </w:r>
     </w:p>
     <w:p/>
     <w:p>
       <w:r>
-        <w:t>White introduced the concept of competence: “an organism’s capacity to interact efficiently with its environment”</w:t>
-      </w:r>
-      <w:r>
-        <w:t>(1959), but more recent approaches focus on perceived abilities rather than actual abilities (Ajzen, 1991, Wright et al, 1995).</w:t>
-      </w:r>
-      <w:r>
-        <w:t xml:space="preserve"> </w:t>
-      </w:r>
-      <w:r>
-        <w:rPr>
-          <w:b/>
-        </w:rPr>
-        <w:t>Perceived abilities</w:t>
-      </w:r>
-      <w:r>
-        <w:t xml:space="preserve"> is the amount of control a person can exert over the environment.</w:t>
+        <w:t xml:space="preserve">Taking these factors into account, we can say that it is up to the manager to </w:t>
+      </w:r>
+      <w:r>
+        <w:rPr>
+          <w:b/>
+        </w:rPr>
+        <w:t>set goals that increase gradually in difficulty</w:t>
+      </w:r>
+      <w:r>
+        <w:t>, therefore increasing the likelihood of completion, while also keeping in line with the employee’s inner motives.</w:t>
+      </w:r>
+      <w:r>
+        <w:t xml:space="preserve"> </w:t>
       </w:r>
     </w:p>
+    <w:p/>
+    <w:p/>
     <w:sectPr>
       <w:pgSz w:w="12240" w:h="15840"/>
       <w:pgMar w:top="1440" w:right="1800" w:bottom="1440" w:left="1800" w:header="720" w:footer="720" w:gutter="0"/>

</xml_diff>